<commit_message>
Fifth Commit  - No idea how to get save function to work as a method, probably gonna make it a function. Instead got started on using kivy as GUI
</commit_message>
<xml_diff>
--- a/Resume Output.docx
+++ b/Resume Output.docx
@@ -62,7 +62,7 @@
         </w:rPr>
       </w:pPr>
       <w:r>
-        <w:t>Education</w:t>
+        <w:t>Overarching Theme eg. Education</w:t>
       </w:r>
       <w:bookmarkStart w:id="0" w:name="_GoBack"/>
       <w:bookmarkEnd w:id="0"/>
@@ -90,7 +90,7 @@
           <w:b/>
           <w:sz w:val="20"/>
         </w:rPr>
-        <w:t>CompanyWorked</w:t>
+        <w:t>Place experience was attained eg. SUTD</w:t>
       </w:r>
       <w:r>
         <w:rPr>
@@ -104,7 +104,7 @@
           <w:b/>
           <w:sz w:val="20"/>
         </w:rPr>
-        <w:t>Country</w:t>
+        <w:t>Country where experience was gained</w:t>
       </w:r>
     </w:p>
     <w:p>
@@ -128,7 +128,7 @@
           <w:sz w:val="20"/>
           <w:szCs w:val="20"/>
         </w:rPr>
-        <w:t>JobScope</w:t>
+        <w:t>What did you do, eg. Student</w:t>
       </w:r>
       <w:r>
         <w:rPr>
@@ -144,7 +144,7 @@
           <w:b/>
           <w:sz w:val="20"/>
         </w:rPr>
-        <w:t>TimePeriodWorked</w:t>
+        <w:t>Period Spent Working in the Job</w:t>
       </w:r>
     </w:p>
     <w:p>
@@ -169,8 +169,110 @@
         <w:rPr>
           <w:sz w:val="20"/>
         </w:rPr>
-        <w:t>ExperiencePoints</w:t>
-      </w:r>
+        <w:t>Got 3.1 GPA</w:t>
+      </w:r>
+    </w:p>
+    <w:p>
+      <w:pPr>
+        <w:pStyle w:val="ListParagraph"/>
+        <w:numPr>
+          <w:ilvl w:val="0"/>
+          <w:numId w:val="1"/>
+        </w:numPr>
+        <w:tabs>
+          <w:tab w:val="left" w:pos="521"/>
+          <w:tab w:val="left" w:pos="8801"/>
+        </w:tabs>
+        <w:ind w:hanging="360"/>
+        <w:rPr>
+          <w:rFonts w:eastAsia="Times New Roman" w:cs="Times New Roman"/>
+          <w:sz w:val="20"/>
+          <w:szCs w:val="20"/>
+        </w:rPr>
+      </w:pPr>
+      <w:r>
+        <w:rPr>
+          <w:sz w:val="20"/>
+        </w:rPr>
+        <w:t>something else</w:t>
+      </w:r>
+    </w:p>
+    <w:p>
+      <w:pPr>
+        <w:pStyle w:val="ListParagraph"/>
+        <w:numPr>
+          <w:ilvl w:val="0"/>
+          <w:numId w:val="1"/>
+        </w:numPr>
+        <w:tabs>
+          <w:tab w:val="left" w:pos="521"/>
+          <w:tab w:val="left" w:pos="8801"/>
+        </w:tabs>
+        <w:ind w:hanging="360"/>
+        <w:rPr>
+          <w:rFonts w:eastAsia="Times New Roman" w:cs="Times New Roman"/>
+          <w:sz w:val="20"/>
+          <w:szCs w:val="20"/>
+        </w:rPr>
+      </w:pPr>
+      <w:r>
+        <w:rPr>
+          <w:sz w:val="20"/>
+        </w:rPr>
+        <w:t>something else</w:t>
+      </w:r>
+    </w:p>
+    <w:p>
+      <w:pPr>
+        <w:pStyle w:val="ListParagraph"/>
+        <w:numPr>
+          <w:ilvl w:val="0"/>
+          <w:numId w:val="1"/>
+        </w:numPr>
+        <w:tabs>
+          <w:tab w:val="left" w:pos="521"/>
+          <w:tab w:val="left" w:pos="8801"/>
+        </w:tabs>
+        <w:ind w:hanging="360"/>
+        <w:rPr>
+          <w:rFonts w:eastAsia="Times New Roman" w:cs="Times New Roman"/>
+          <w:sz w:val="20"/>
+          <w:szCs w:val="20"/>
+        </w:rPr>
+      </w:pPr>
+      <w:r>
+        <w:rPr>
+          <w:sz w:val="20"/>
+        </w:rPr>
+        <w:t>something else</w:t>
+      </w:r>
+    </w:p>
+    <w:p>
+      <w:pPr>
+        <w:pStyle w:val="ListParagraph"/>
+        <w:numPr>
+          <w:ilvl w:val="0"/>
+          <w:numId w:val="1"/>
+        </w:numPr>
+        <w:tabs>
+          <w:tab w:val="left" w:pos="521"/>
+          <w:tab w:val="left" w:pos="8801"/>
+        </w:tabs>
+        <w:ind w:hanging="360"/>
+        <w:rPr>
+          <w:rFonts w:eastAsia="Times New Roman" w:cs="Times New Roman"/>
+          <w:sz w:val="20"/>
+          <w:szCs w:val="20"/>
+        </w:rPr>
+      </w:pPr>
+      <w:r>
+        <w:rPr>
+          <w:sz w:val="20"/>
+        </w:rPr>
+        <w:t>something else</w:t>
+      </w:r>
+      <w:bookmarkStart w:id="0" w:name="_GoBack"/>
+      <w:bookmarkEnd w:id="0"/>
     </w:p>
     <w:sectPr>
       <w:pgSz w:w="11906" w:h="16838"/>
@@ -217,7 +319,7 @@
           <w:sz w:val="20"/>
           <w:szCs w:val="20"/>
         </w:rPr>
-        <w:t>ExperiencePoints</w:t>
+        <w:t>Additional_Information0</w:t>
       </w:r>
     </w:p>
     <w:p>
@@ -243,7 +345,7 @@
           <w:sz w:val="20"/>
           <w:szCs w:val="20"/>
         </w:rPr>
-        <w:t>Solidworks</w:t>
+        <w:t>Additional_Information1</w:t>
       </w:r>
     </w:p>
     <w:p>
@@ -269,8 +371,140 @@
           <w:sz w:val="20"/>
           <w:szCs w:val="20"/>
         </w:rPr>
-        <w:t>SolidAss</w:t>
-      </w:r>
+        <w:t>Additional_Information2</w:t>
+      </w:r>
+    </w:p>
+    <w:p>
+      <w:pPr>
+        <w:pStyle w:val="ListParagraph"/>
+        <w:numPr>
+          <w:ilvl w:val="0"/>
+          <w:numId w:val="1"/>
+        </w:numPr>
+        <w:tabs>
+          <w:tab w:val="left" w:pos="521"/>
+        </w:tabs>
+        <w:ind w:hanging="360"/>
+        <w:rPr>
+          <w:rFonts w:eastAsia="Times New Roman" w:cs="Times New Roman"/>
+          <w:sz w:val="20"/>
+          <w:szCs w:val="20"/>
+        </w:rPr>
+      </w:pPr>
+      <w:r>
+        <w:rPr>
+          <w:rFonts w:eastAsia="Times New Roman" w:cs="Times New Roman"/>
+          <w:sz w:val="20"/>
+          <w:szCs w:val="20"/>
+        </w:rPr>
+        <w:t>Additional_Information3</w:t>
+      </w:r>
+    </w:p>
+    <w:p>
+      <w:pPr>
+        <w:pStyle w:val="ListParagraph"/>
+        <w:numPr>
+          <w:ilvl w:val="0"/>
+          <w:numId w:val="1"/>
+        </w:numPr>
+        <w:tabs>
+          <w:tab w:val="left" w:pos="521"/>
+        </w:tabs>
+        <w:ind w:hanging="360"/>
+        <w:rPr>
+          <w:rFonts w:eastAsia="Times New Roman" w:cs="Times New Roman"/>
+          <w:sz w:val="20"/>
+          <w:szCs w:val="20"/>
+        </w:rPr>
+      </w:pPr>
+      <w:r>
+        <w:rPr>
+          <w:rFonts w:eastAsia="Times New Roman" w:cs="Times New Roman"/>
+          <w:sz w:val="20"/>
+          <w:szCs w:val="20"/>
+        </w:rPr>
+        <w:t>Additional_Information4</w:t>
+      </w:r>
+    </w:p>
+    <w:p>
+      <w:pPr>
+        <w:pStyle w:val="ListParagraph"/>
+        <w:numPr>
+          <w:ilvl w:val="0"/>
+          <w:numId w:val="1"/>
+        </w:numPr>
+        <w:tabs>
+          <w:tab w:val="left" w:pos="521"/>
+        </w:tabs>
+        <w:ind w:hanging="360"/>
+        <w:rPr>
+          <w:rFonts w:eastAsia="Times New Roman" w:cs="Times New Roman"/>
+          <w:sz w:val="20"/>
+          <w:szCs w:val="20"/>
+        </w:rPr>
+      </w:pPr>
+      <w:r>
+        <w:rPr>
+          <w:rFonts w:eastAsia="Times New Roman" w:cs="Times New Roman"/>
+          <w:sz w:val="20"/>
+          <w:szCs w:val="20"/>
+        </w:rPr>
+        <w:t>Additional_Information5</w:t>
+      </w:r>
+    </w:p>
+    <w:p>
+      <w:pPr>
+        <w:pStyle w:val="ListParagraph"/>
+        <w:numPr>
+          <w:ilvl w:val="0"/>
+          <w:numId w:val="1"/>
+        </w:numPr>
+        <w:tabs>
+          <w:tab w:val="left" w:pos="521"/>
+        </w:tabs>
+        <w:ind w:hanging="360"/>
+        <w:rPr>
+          <w:rFonts w:eastAsia="Times New Roman" w:cs="Times New Roman"/>
+          <w:sz w:val="20"/>
+          <w:szCs w:val="20"/>
+        </w:rPr>
+      </w:pPr>
+      <w:r>
+        <w:rPr>
+          <w:rFonts w:eastAsia="Times New Roman" w:cs="Times New Roman"/>
+          <w:sz w:val="20"/>
+          <w:szCs w:val="20"/>
+        </w:rPr>
+        <w:t>Additional_Information6</w:t>
+      </w:r>
+    </w:p>
+    <w:p>
+      <w:pPr>
+        <w:pStyle w:val="ListParagraph"/>
+        <w:numPr>
+          <w:ilvl w:val="0"/>
+          <w:numId w:val="1"/>
+        </w:numPr>
+        <w:tabs>
+          <w:tab w:val="left" w:pos="521"/>
+        </w:tabs>
+        <w:ind w:hanging="360"/>
+        <w:rPr>
+          <w:rFonts w:eastAsia="Times New Roman" w:cs="Times New Roman"/>
+          <w:sz w:val="20"/>
+          <w:szCs w:val="20"/>
+        </w:rPr>
+      </w:pPr>
+      <w:r>
+        <w:rPr>
+          <w:rFonts w:eastAsia="Times New Roman" w:cs="Times New Roman"/>
+          <w:sz w:val="20"/>
+          <w:szCs w:val="20"/>
+        </w:rPr>
+        <w:t>Additional_Information7</w:t>
+      </w:r>
+      <w:bookmarkStart w:id="0" w:name="_GoBack"/>
+      <w:bookmarkEnd w:id="0"/>
     </w:p>
     <w:sectPr>
       <w:pgSz w:w="12240" w:h="15840"/>

</xml_diff>